<commit_message>
Updated png size corrections
</commit_message>
<xml_diff>
--- a/output_files/doc/Orphan_Has_Access_Report.docx
+++ b/output_files/doc/Orphan_Has_Access_Report.docx
@@ -32,7 +32,7 @@
           <w:sz w:val="28"/>
           <w:szCs w:val="28"/>
         </w:rPr>
-        <w:t>Generated: 12/1/2025, 6:58:40 PM</w:t>
+        <w:t>Generated: 12/5/2025, 2:37:27 AM</w:t>
       </w:r>
     </w:p>
     <w:p>
@@ -51,7 +51,7 @@
         </w:rPr>
         <w:drawing>
           <wp:inline distT="0" distB="0" distL="0" distR="0">
-            <wp:extent cx="12192000" cy="6067425"/>
+            <wp:extent cx="5895975" cy="6124575"/>
             <wp:effectExtent l="19050" t="0" r="9525" b="0"/>
             <wp:docPr id="1" name="Picture 0" descr="Picture 0"/>
             <wp:cNvGraphicFramePr>
@@ -73,7 +73,7 @@
                   <pic:spPr>
                     <a:xfrm>
                       <a:off x="0" y="0"/>
-                      <a:ext cx="12192000" cy="6067425"/>
+                      <a:ext cx="5895975" cy="6124575"/>
                     </a:xfrm>
                     <a:prstGeom prst="rect">
                       <a:avLst/>

</xml_diff>